<commit_message>
Add week 4 content
</commit_message>
<xml_diff>
--- a/Week3/Lab2/Lab02_deae.docx
+++ b/Week3/Lab2/Lab02_deae.docx
@@ -199,6 +199,1475 @@
           <w:rFonts w:cstheme="minorHAnsi"/>
         </w:rPr>
       </w:pPr>
+    </w:p>
+    <w:p>
+      <w:pPr>
+        <w:pStyle w:val="NoSpacing"/>
+        <w:numPr>
+          <w:ilvl w:val="0"/>
+          <w:numId w:val="1"/>
+        </w:numPr>
+        <w:rPr>
+          <w:rFonts w:cstheme="minorHAnsi"/>
+        </w:rPr>
+      </w:pPr>
+      <w:r>
+        <w:rPr>
+          <w:rFonts w:ascii="TimesNewRomanPSMT" w:hAnsi="TimesNewRomanPSMT"/>
+          <w:color w:val="000000"/>
+          <w:sz w:val="24"/>
+          <w:szCs w:val="24"/>
+        </w:rPr>
+        <w:t>Is your browser running HTTP version 1.0 or 1.1? What version of HTTP is the</w:t>
+      </w:r>
+      <w:r>
+        <w:rPr>
+          <w:rFonts w:ascii="TimesNewRomanPSMT" w:hAnsi="TimesNewRomanPSMT"/>
+          <w:color w:val="000000"/>
+          <w:sz w:val="24"/>
+          <w:szCs w:val="24"/>
+        </w:rPr>
+        <w:t xml:space="preserve"> </w:t>
+      </w:r>
+      <w:r>
+        <w:rPr>
+          <w:rFonts w:ascii="TimesNewRomanPSMT" w:hAnsi="TimesNewRomanPSMT"/>
+          <w:color w:val="000000"/>
+          <w:sz w:val="24"/>
+          <w:szCs w:val="24"/>
+        </w:rPr>
+        <w:t>server running?</w:t>
+      </w:r>
+    </w:p>
+    <w:p>
+      <w:pPr>
+        <w:pStyle w:val="NoSpacing"/>
+        <w:ind w:left="720"/>
+        <w:rPr>
+          <w:rFonts w:ascii="TimesNewRomanPSMT" w:hAnsi="TimesNewRomanPSMT"/>
+          <w:color w:val="000000"/>
+          <w:sz w:val="24"/>
+          <w:szCs w:val="24"/>
+        </w:rPr>
+      </w:pPr>
+    </w:p>
+    <w:p>
+      <w:pPr>
+        <w:pStyle w:val="NoSpacing"/>
+        <w:ind w:left="720"/>
+        <w:rPr>
+          <w:rFonts w:ascii="TimesNewRomanPSMT" w:hAnsi="TimesNewRomanPSMT"/>
+          <w:color w:val="000000"/>
+          <w:sz w:val="24"/>
+          <w:szCs w:val="24"/>
+        </w:rPr>
+      </w:pPr>
+      <w:r>
+        <w:rPr>
+          <w:rFonts w:ascii="TimesNewRomanPSMT" w:hAnsi="TimesNewRomanPSMT"/>
+          <w:color w:val="000000"/>
+          <w:sz w:val="24"/>
+          <w:szCs w:val="24"/>
+        </w:rPr>
+        <w:t>My browser is running HTTP 1.1.  The server is also running HTTP 1.1</w:t>
+      </w:r>
+      <w:r>
+        <w:rPr>
+          <w:rFonts w:ascii="TimesNewRomanPSMT" w:hAnsi="TimesNewRomanPSMT"/>
+          <w:color w:val="000000"/>
+          <w:sz w:val="24"/>
+          <w:szCs w:val="24"/>
+        </w:rPr>
+        <w:t>.</w:t>
+      </w:r>
+    </w:p>
+    <w:p>
+      <w:pPr>
+        <w:pStyle w:val="NoSpacing"/>
+        <w:ind w:left="720"/>
+        <w:rPr>
+          <w:rFonts w:ascii="TimesNewRomanPSMT" w:hAnsi="TimesNewRomanPSMT"/>
+          <w:color w:val="000000"/>
+          <w:sz w:val="24"/>
+          <w:szCs w:val="24"/>
+        </w:rPr>
+      </w:pPr>
+    </w:p>
+    <w:p>
+      <w:pPr>
+        <w:pStyle w:val="NoSpacing"/>
+        <w:ind w:left="720"/>
+        <w:rPr>
+          <w:rFonts w:ascii="TimesNewRomanPSMT" w:hAnsi="TimesNewRomanPSMT"/>
+          <w:color w:val="000000"/>
+          <w:sz w:val="24"/>
+          <w:szCs w:val="24"/>
+        </w:rPr>
+      </w:pPr>
+      <w:r>
+        <w:rPr>
+          <w:noProof/>
+        </w:rPr>
+        <w:drawing>
+          <wp:inline distT="0" distB="0" distL="0" distR="0" wp14:anchorId="57DC9D2A" wp14:editId="3427EA7D">
+            <wp:extent cx="6607170" cy="5494351"/>
+            <wp:effectExtent l="0" t="0" r="3810" b="0"/>
+            <wp:docPr id="1" name="Picture 1"/>
+            <wp:cNvGraphicFramePr>
+              <a:graphicFrameLocks xmlns:a="http://schemas.openxmlformats.org/drawingml/2006/main" noChangeAspect="1"/>
+            </wp:cNvGraphicFramePr>
+            <a:graphic xmlns:a="http://schemas.openxmlformats.org/drawingml/2006/main">
+              <a:graphicData uri="http://schemas.openxmlformats.org/drawingml/2006/picture">
+                <pic:pic xmlns:pic="http://schemas.openxmlformats.org/drawingml/2006/picture">
+                  <pic:nvPicPr>
+                    <pic:cNvPr id="1" name=""/>
+                    <pic:cNvPicPr/>
+                  </pic:nvPicPr>
+                  <pic:blipFill>
+                    <a:blip r:embed="rId5"/>
+                    <a:stretch>
+                      <a:fillRect/>
+                    </a:stretch>
+                  </pic:blipFill>
+                  <pic:spPr>
+                    <a:xfrm>
+                      <a:off x="0" y="0"/>
+                      <a:ext cx="6660460" cy="5538666"/>
+                    </a:xfrm>
+                    <a:prstGeom prst="rect">
+                      <a:avLst/>
+                    </a:prstGeom>
+                  </pic:spPr>
+                </pic:pic>
+              </a:graphicData>
+            </a:graphic>
+          </wp:inline>
+        </w:drawing>
+      </w:r>
+    </w:p>
+    <w:p>
+      <w:pPr>
+        <w:pStyle w:val="NoSpacing"/>
+        <w:ind w:left="720"/>
+        <w:rPr>
+          <w:rFonts w:cstheme="minorHAnsi"/>
+        </w:rPr>
+      </w:pPr>
+    </w:p>
+    <w:p>
+      <w:pPr>
+        <w:pStyle w:val="NoSpacing"/>
+        <w:numPr>
+          <w:ilvl w:val="0"/>
+          <w:numId w:val="1"/>
+        </w:numPr>
+        <w:rPr>
+          <w:rFonts w:cstheme="minorHAnsi"/>
+        </w:rPr>
+      </w:pPr>
+      <w:r>
+        <w:rPr>
+          <w:rFonts w:ascii="TimesNewRomanPSMT" w:hAnsi="TimesNewRomanPSMT"/>
+          <w:color w:val="000000"/>
+          <w:sz w:val="24"/>
+          <w:szCs w:val="24"/>
+        </w:rPr>
+        <w:t>What languages (if any) does your browser indicate that it can accept to the</w:t>
+      </w:r>
+      <w:r>
+        <w:rPr>
+          <w:rFonts w:ascii="TimesNewRomanPSMT" w:hAnsi="TimesNewRomanPSMT"/>
+          <w:color w:val="000000"/>
+          <w:sz w:val="24"/>
+          <w:szCs w:val="24"/>
+        </w:rPr>
+        <w:t xml:space="preserve"> </w:t>
+      </w:r>
+      <w:r>
+        <w:rPr>
+          <w:rFonts w:ascii="TimesNewRomanPSMT" w:hAnsi="TimesNewRomanPSMT"/>
+          <w:color w:val="000000"/>
+          <w:sz w:val="24"/>
+          <w:szCs w:val="24"/>
+        </w:rPr>
+        <w:t>server?</w:t>
+      </w:r>
+    </w:p>
+    <w:p>
+      <w:pPr>
+        <w:pStyle w:val="NoSpacing"/>
+        <w:ind w:left="720"/>
+        <w:rPr>
+          <w:rFonts w:ascii="TimesNewRomanPSMT" w:hAnsi="TimesNewRomanPSMT"/>
+          <w:color w:val="000000"/>
+          <w:sz w:val="24"/>
+          <w:szCs w:val="24"/>
+        </w:rPr>
+      </w:pPr>
+    </w:p>
+    <w:p>
+      <w:pPr>
+        <w:pStyle w:val="NoSpacing"/>
+        <w:ind w:left="720"/>
+        <w:rPr>
+          <w:rFonts w:ascii="TimesNewRomanPSMT" w:hAnsi="TimesNewRomanPSMT"/>
+          <w:color w:val="000000"/>
+          <w:sz w:val="24"/>
+          <w:szCs w:val="24"/>
+        </w:rPr>
+      </w:pPr>
+      <w:r>
+        <w:rPr>
+          <w:rFonts w:ascii="TimesNewRomanPSMT" w:hAnsi="TimesNewRomanPSMT"/>
+          <w:color w:val="000000"/>
+          <w:sz w:val="24"/>
+          <w:szCs w:val="24"/>
+        </w:rPr>
+        <w:t>My browser indicates that it can accept “</w:t>
+      </w:r>
+      <w:proofErr w:type="spellStart"/>
+      <w:r>
+        <w:rPr>
+          <w:rFonts w:ascii="TimesNewRomanPSMT" w:hAnsi="TimesNewRomanPSMT"/>
+          <w:color w:val="000000"/>
+          <w:sz w:val="24"/>
+          <w:szCs w:val="24"/>
+        </w:rPr>
+        <w:t>en</w:t>
+      </w:r>
+      <w:proofErr w:type="spellEnd"/>
+      <w:r>
+        <w:rPr>
+          <w:rFonts w:ascii="TimesNewRomanPSMT" w:hAnsi="TimesNewRomanPSMT"/>
+          <w:color w:val="000000"/>
+          <w:sz w:val="24"/>
+          <w:szCs w:val="24"/>
+        </w:rPr>
+        <w:t xml:space="preserve">-US, </w:t>
+      </w:r>
+      <w:proofErr w:type="spellStart"/>
+      <w:r>
+        <w:rPr>
+          <w:rFonts w:ascii="TimesNewRomanPSMT" w:hAnsi="TimesNewRomanPSMT"/>
+          <w:color w:val="000000"/>
+          <w:sz w:val="24"/>
+          <w:szCs w:val="24"/>
+        </w:rPr>
+        <w:t>en</w:t>
+      </w:r>
+      <w:proofErr w:type="spellEnd"/>
+      <w:r>
+        <w:rPr>
+          <w:rFonts w:ascii="TimesNewRomanPSMT" w:hAnsi="TimesNewRomanPSMT"/>
+          <w:color w:val="000000"/>
+          <w:sz w:val="24"/>
+          <w:szCs w:val="24"/>
+        </w:rPr>
+        <w:t>; q=0.9\r\n”, which means that my browser can accept English US or English language with a q-factor weighting of 0.9.</w:t>
+      </w:r>
+    </w:p>
+    <w:p>
+      <w:pPr>
+        <w:pStyle w:val="NoSpacing"/>
+        <w:ind w:left="720"/>
+        <w:rPr>
+          <w:rFonts w:ascii="TimesNewRomanPSMT" w:hAnsi="TimesNewRomanPSMT"/>
+          <w:color w:val="000000"/>
+          <w:sz w:val="24"/>
+          <w:szCs w:val="24"/>
+        </w:rPr>
+      </w:pPr>
+    </w:p>
+    <w:p>
+      <w:pPr>
+        <w:pStyle w:val="NoSpacing"/>
+        <w:ind w:left="720"/>
+        <w:rPr>
+          <w:rFonts w:ascii="TimesNewRomanPSMT" w:hAnsi="TimesNewRomanPSMT"/>
+          <w:color w:val="000000"/>
+          <w:sz w:val="24"/>
+          <w:szCs w:val="24"/>
+        </w:rPr>
+      </w:pPr>
+      <w:r>
+        <w:rPr>
+          <w:noProof/>
+        </w:rPr>
+        <w:lastRenderedPageBreak/>
+        <w:drawing>
+          <wp:inline distT="0" distB="0" distL="0" distR="0" wp14:anchorId="1A8FAB99" wp14:editId="45904E97">
+            <wp:extent cx="6588047" cy="5478449"/>
+            <wp:effectExtent l="0" t="0" r="3810" b="8255"/>
+            <wp:docPr id="2" name="Picture 2"/>
+            <wp:cNvGraphicFramePr>
+              <a:graphicFrameLocks xmlns:a="http://schemas.openxmlformats.org/drawingml/2006/main" noChangeAspect="1"/>
+            </wp:cNvGraphicFramePr>
+            <a:graphic xmlns:a="http://schemas.openxmlformats.org/drawingml/2006/main">
+              <a:graphicData uri="http://schemas.openxmlformats.org/drawingml/2006/picture">
+                <pic:pic xmlns:pic="http://schemas.openxmlformats.org/drawingml/2006/picture">
+                  <pic:nvPicPr>
+                    <pic:cNvPr id="1" name=""/>
+                    <pic:cNvPicPr/>
+                  </pic:nvPicPr>
+                  <pic:blipFill>
+                    <a:blip r:embed="rId6"/>
+                    <a:stretch>
+                      <a:fillRect/>
+                    </a:stretch>
+                  </pic:blipFill>
+                  <pic:spPr>
+                    <a:xfrm>
+                      <a:off x="0" y="0"/>
+                      <a:ext cx="6609903" cy="5496624"/>
+                    </a:xfrm>
+                    <a:prstGeom prst="rect">
+                      <a:avLst/>
+                    </a:prstGeom>
+                  </pic:spPr>
+                </pic:pic>
+              </a:graphicData>
+            </a:graphic>
+          </wp:inline>
+        </w:drawing>
+      </w:r>
+    </w:p>
+    <w:p>
+      <w:pPr>
+        <w:pStyle w:val="NoSpacing"/>
+        <w:ind w:left="720"/>
+        <w:rPr>
+          <w:rFonts w:cstheme="minorHAnsi"/>
+        </w:rPr>
+      </w:pPr>
+    </w:p>
+    <w:p>
+      <w:pPr>
+        <w:pStyle w:val="NoSpacing"/>
+        <w:numPr>
+          <w:ilvl w:val="0"/>
+          <w:numId w:val="1"/>
+        </w:numPr>
+        <w:rPr>
+          <w:rFonts w:cstheme="minorHAnsi"/>
+        </w:rPr>
+      </w:pPr>
+      <w:r>
+        <w:rPr>
+          <w:rFonts w:ascii="TimesNewRomanPSMT" w:hAnsi="TimesNewRomanPSMT"/>
+          <w:color w:val="000000"/>
+          <w:sz w:val="24"/>
+          <w:szCs w:val="24"/>
+        </w:rPr>
+        <w:t>What is the IP address of your computer? Of the gaia.cs.umass.edu server?</w:t>
+      </w:r>
+    </w:p>
+    <w:p>
+      <w:pPr>
+        <w:pStyle w:val="NoSpacing"/>
+        <w:ind w:left="720"/>
+        <w:rPr>
+          <w:rFonts w:ascii="TimesNewRomanPSMT" w:hAnsi="TimesNewRomanPSMT"/>
+          <w:color w:val="000000"/>
+          <w:sz w:val="24"/>
+          <w:szCs w:val="24"/>
+        </w:rPr>
+      </w:pPr>
+    </w:p>
+    <w:p>
+      <w:pPr>
+        <w:pStyle w:val="NoSpacing"/>
+        <w:ind w:left="720"/>
+        <w:rPr>
+          <w:rFonts w:ascii="TimesNewRomanPSMT" w:hAnsi="TimesNewRomanPSMT"/>
+          <w:color w:val="000000"/>
+          <w:sz w:val="24"/>
+          <w:szCs w:val="24"/>
+        </w:rPr>
+      </w:pPr>
+      <w:r>
+        <w:rPr>
+          <w:rFonts w:ascii="TimesNewRomanPSMT" w:hAnsi="TimesNewRomanPSMT"/>
+          <w:color w:val="000000"/>
+          <w:sz w:val="24"/>
+          <w:szCs w:val="24"/>
+        </w:rPr>
+        <w:t xml:space="preserve">The IP address of my computer is </w:t>
+      </w:r>
+      <w:r>
+        <w:rPr>
+          <w:rFonts w:ascii="TimesNewRomanPSMT" w:hAnsi="TimesNewRomanPSMT"/>
+          <w:color w:val="000000"/>
+          <w:sz w:val="24"/>
+          <w:szCs w:val="24"/>
+        </w:rPr>
+        <w:t>192.168.10.2</w:t>
+      </w:r>
+      <w:r>
+        <w:rPr>
+          <w:rFonts w:ascii="TimesNewRomanPSMT" w:hAnsi="TimesNewRomanPSMT"/>
+          <w:color w:val="000000"/>
+          <w:sz w:val="24"/>
+          <w:szCs w:val="24"/>
+        </w:rPr>
+        <w:t>, which is the source address</w:t>
+      </w:r>
+      <w:r>
+        <w:rPr>
+          <w:rFonts w:ascii="TimesNewRomanPSMT" w:hAnsi="TimesNewRomanPSMT"/>
+          <w:color w:val="000000"/>
+          <w:sz w:val="24"/>
+          <w:szCs w:val="24"/>
+        </w:rPr>
+        <w:t xml:space="preserve">.  The IP address of gaia.cs.umass.edu is </w:t>
+      </w:r>
+      <w:r>
+        <w:rPr>
+          <w:rFonts w:ascii="TimesNewRomanPSMT" w:hAnsi="TimesNewRomanPSMT"/>
+          <w:color w:val="000000"/>
+          <w:sz w:val="24"/>
+          <w:szCs w:val="24"/>
+        </w:rPr>
+        <w:t>128.119.245.12</w:t>
+      </w:r>
+      <w:r>
+        <w:rPr>
+          <w:rFonts w:ascii="TimesNewRomanPSMT" w:hAnsi="TimesNewRomanPSMT"/>
+          <w:color w:val="000000"/>
+          <w:sz w:val="24"/>
+          <w:szCs w:val="24"/>
+        </w:rPr>
+        <w:t>, which is the destination address</w:t>
+      </w:r>
+      <w:r>
+        <w:rPr>
+          <w:rFonts w:ascii="TimesNewRomanPSMT" w:hAnsi="TimesNewRomanPSMT"/>
+          <w:color w:val="000000"/>
+          <w:sz w:val="24"/>
+          <w:szCs w:val="24"/>
+        </w:rPr>
+        <w:t>.</w:t>
+      </w:r>
+    </w:p>
+    <w:p>
+      <w:pPr>
+        <w:pStyle w:val="NoSpacing"/>
+        <w:ind w:left="720"/>
+        <w:rPr>
+          <w:rFonts w:cstheme="minorHAnsi"/>
+        </w:rPr>
+      </w:pPr>
+    </w:p>
+    <w:p>
+      <w:pPr>
+        <w:pStyle w:val="NoSpacing"/>
+        <w:numPr>
+          <w:ilvl w:val="0"/>
+          <w:numId w:val="1"/>
+        </w:numPr>
+        <w:rPr>
+          <w:rFonts w:cstheme="minorHAnsi"/>
+        </w:rPr>
+      </w:pPr>
+      <w:r>
+        <w:rPr>
+          <w:rFonts w:ascii="TimesNewRomanPSMT" w:hAnsi="TimesNewRomanPSMT"/>
+          <w:color w:val="000000"/>
+          <w:sz w:val="24"/>
+          <w:szCs w:val="24"/>
+        </w:rPr>
+        <w:t>What is the status code returned from the server to your browser?</w:t>
+      </w:r>
+    </w:p>
+    <w:p>
+      <w:pPr>
+        <w:pStyle w:val="NoSpacing"/>
+        <w:ind w:left="720"/>
+        <w:rPr>
+          <w:rFonts w:cstheme="minorHAnsi"/>
+        </w:rPr>
+      </w:pPr>
+    </w:p>
+    <w:p>
+      <w:pPr>
+        <w:pStyle w:val="NoSpacing"/>
+        <w:ind w:left="720"/>
+        <w:rPr>
+          <w:rFonts w:cstheme="minorHAnsi"/>
+        </w:rPr>
+      </w:pPr>
+      <w:r>
+        <w:rPr>
+          <w:rFonts w:cstheme="minorHAnsi"/>
+        </w:rPr>
+        <w:t>Status code 200 OK was returned from the server to my browser.</w:t>
+      </w:r>
+    </w:p>
+    <w:p>
+      <w:pPr>
+        <w:pStyle w:val="NoSpacing"/>
+        <w:ind w:left="720"/>
+        <w:rPr>
+          <w:rFonts w:cstheme="minorHAnsi"/>
+        </w:rPr>
+      </w:pPr>
+    </w:p>
+    <w:p>
+      <w:pPr>
+        <w:pStyle w:val="NoSpacing"/>
+        <w:numPr>
+          <w:ilvl w:val="0"/>
+          <w:numId w:val="1"/>
+        </w:numPr>
+        <w:rPr>
+          <w:rFonts w:cstheme="minorHAnsi"/>
+        </w:rPr>
+      </w:pPr>
+      <w:r>
+        <w:rPr>
+          <w:rFonts w:ascii="TimesNewRomanPSMT" w:hAnsi="TimesNewRomanPSMT"/>
+          <w:color w:val="000000"/>
+          <w:sz w:val="24"/>
+          <w:szCs w:val="24"/>
+        </w:rPr>
+        <w:t>When was the HTML file that you are retrieving last modified at the server?</w:t>
+      </w:r>
+    </w:p>
+    <w:p>
+      <w:pPr>
+        <w:pStyle w:val="NoSpacing"/>
+        <w:ind w:left="720"/>
+        <w:rPr>
+          <w:rFonts w:ascii="TimesNewRomanPSMT" w:hAnsi="TimesNewRomanPSMT"/>
+          <w:color w:val="000000"/>
+          <w:sz w:val="24"/>
+          <w:szCs w:val="24"/>
+        </w:rPr>
+      </w:pPr>
+    </w:p>
+    <w:p>
+      <w:pPr>
+        <w:pStyle w:val="NoSpacing"/>
+        <w:ind w:left="720"/>
+        <w:rPr>
+          <w:rFonts w:ascii="TimesNewRomanPSMT" w:hAnsi="TimesNewRomanPSMT"/>
+          <w:color w:val="000000"/>
+          <w:sz w:val="24"/>
+          <w:szCs w:val="24"/>
+        </w:rPr>
+      </w:pPr>
+      <w:r>
+        <w:rPr>
+          <w:rFonts w:ascii="TimesNewRomanPSMT" w:hAnsi="TimesNewRomanPSMT"/>
+          <w:color w:val="000000"/>
+          <w:sz w:val="24"/>
+          <w:szCs w:val="24"/>
+        </w:rPr>
+        <w:t xml:space="preserve">The HTML file that I am retrieving was last modified at the server on </w:t>
+      </w:r>
+      <w:r>
+        <w:rPr>
+          <w:rFonts w:ascii="TimesNewRomanPSMT" w:hAnsi="TimesNewRomanPSMT"/>
+          <w:color w:val="000000"/>
+          <w:sz w:val="24"/>
+          <w:szCs w:val="24"/>
+        </w:rPr>
+        <w:t>“</w:t>
+      </w:r>
+      <w:r>
+        <w:rPr>
+          <w:rFonts w:ascii="TimesNewRomanPSMT" w:hAnsi="TimesNewRomanPSMT"/>
+          <w:color w:val="000000"/>
+          <w:sz w:val="24"/>
+          <w:szCs w:val="24"/>
+        </w:rPr>
+        <w:t>Tue, 15 Oct 2019 05:56:01 GMT</w:t>
+      </w:r>
+      <w:r>
+        <w:rPr>
+          <w:rFonts w:ascii="TimesNewRomanPSMT" w:hAnsi="TimesNewRomanPSMT"/>
+          <w:color w:val="000000"/>
+          <w:sz w:val="24"/>
+          <w:szCs w:val="24"/>
+        </w:rPr>
+        <w:t>”.</w:t>
+      </w:r>
+    </w:p>
+    <w:p>
+      <w:pPr>
+        <w:pStyle w:val="NoSpacing"/>
+        <w:ind w:left="720"/>
+        <w:rPr>
+          <w:rFonts w:cstheme="minorHAnsi"/>
+        </w:rPr>
+      </w:pPr>
+    </w:p>
+    <w:p>
+      <w:pPr>
+        <w:pStyle w:val="NoSpacing"/>
+        <w:ind w:left="720"/>
+        <w:rPr>
+          <w:rFonts w:cstheme="minorHAnsi"/>
+        </w:rPr>
+      </w:pPr>
+      <w:r>
+        <w:rPr>
+          <w:noProof/>
+        </w:rPr>
+        <w:lastRenderedPageBreak/>
+        <w:drawing>
+          <wp:inline distT="0" distB="0" distL="0" distR="0" wp14:anchorId="08B56842" wp14:editId="1A8BF5C8">
+            <wp:extent cx="6501990" cy="5406887"/>
+            <wp:effectExtent l="0" t="0" r="0" b="3810"/>
+            <wp:docPr id="3" name="Picture 3"/>
+            <wp:cNvGraphicFramePr>
+              <a:graphicFrameLocks xmlns:a="http://schemas.openxmlformats.org/drawingml/2006/main" noChangeAspect="1"/>
+            </wp:cNvGraphicFramePr>
+            <a:graphic xmlns:a="http://schemas.openxmlformats.org/drawingml/2006/main">
+              <a:graphicData uri="http://schemas.openxmlformats.org/drawingml/2006/picture">
+                <pic:pic xmlns:pic="http://schemas.openxmlformats.org/drawingml/2006/picture">
+                  <pic:nvPicPr>
+                    <pic:cNvPr id="1" name=""/>
+                    <pic:cNvPicPr/>
+                  </pic:nvPicPr>
+                  <pic:blipFill>
+                    <a:blip r:embed="rId7"/>
+                    <a:stretch>
+                      <a:fillRect/>
+                    </a:stretch>
+                  </pic:blipFill>
+                  <pic:spPr>
+                    <a:xfrm>
+                      <a:off x="0" y="0"/>
+                      <a:ext cx="6523932" cy="5425134"/>
+                    </a:xfrm>
+                    <a:prstGeom prst="rect">
+                      <a:avLst/>
+                    </a:prstGeom>
+                  </pic:spPr>
+                </pic:pic>
+              </a:graphicData>
+            </a:graphic>
+          </wp:inline>
+        </w:drawing>
+      </w:r>
+    </w:p>
+    <w:p>
+      <w:pPr>
+        <w:pStyle w:val="NoSpacing"/>
+        <w:ind w:left="720"/>
+        <w:rPr>
+          <w:rFonts w:cstheme="minorHAnsi"/>
+        </w:rPr>
+      </w:pPr>
+    </w:p>
+    <w:p>
+      <w:pPr>
+        <w:pStyle w:val="NoSpacing"/>
+        <w:numPr>
+          <w:ilvl w:val="0"/>
+          <w:numId w:val="1"/>
+        </w:numPr>
+        <w:rPr>
+          <w:rFonts w:cstheme="minorHAnsi"/>
+        </w:rPr>
+      </w:pPr>
+      <w:r>
+        <w:rPr>
+          <w:rFonts w:ascii="TimesNewRomanPSMT" w:hAnsi="TimesNewRomanPSMT"/>
+          <w:color w:val="000000"/>
+          <w:sz w:val="24"/>
+          <w:szCs w:val="24"/>
+        </w:rPr>
+        <w:t>How many bytes of content are being returned to your browser?</w:t>
+      </w:r>
+    </w:p>
+    <w:p>
+      <w:pPr>
+        <w:pStyle w:val="NoSpacing"/>
+        <w:ind w:left="720"/>
+        <w:rPr>
+          <w:rFonts w:ascii="TimesNewRomanPSMT" w:hAnsi="TimesNewRomanPSMT"/>
+          <w:color w:val="000000"/>
+          <w:sz w:val="24"/>
+          <w:szCs w:val="24"/>
+        </w:rPr>
+      </w:pPr>
+    </w:p>
+    <w:p>
+      <w:pPr>
+        <w:pStyle w:val="NoSpacing"/>
+        <w:ind w:left="720"/>
+        <w:rPr>
+          <w:rFonts w:ascii="TimesNewRomanPSMT" w:hAnsi="TimesNewRomanPSMT"/>
+          <w:color w:val="000000"/>
+          <w:sz w:val="24"/>
+          <w:szCs w:val="24"/>
+        </w:rPr>
+      </w:pPr>
+      <w:r>
+        <w:rPr>
+          <w:rFonts w:ascii="TimesNewRomanPSMT" w:hAnsi="TimesNewRomanPSMT"/>
+          <w:color w:val="000000"/>
+          <w:sz w:val="24"/>
+          <w:szCs w:val="24"/>
+        </w:rPr>
+        <w:t>128 bytes of content were returned to my browser.</w:t>
+      </w:r>
+    </w:p>
+    <w:p>
+      <w:pPr>
+        <w:pStyle w:val="NoSpacing"/>
+        <w:ind w:left="720"/>
+        <w:rPr>
+          <w:rFonts w:ascii="TimesNewRomanPSMT" w:hAnsi="TimesNewRomanPSMT"/>
+          <w:color w:val="000000"/>
+          <w:sz w:val="24"/>
+          <w:szCs w:val="24"/>
+        </w:rPr>
+      </w:pPr>
+    </w:p>
+    <w:p>
+      <w:pPr>
+        <w:pStyle w:val="NoSpacing"/>
+        <w:ind w:left="720"/>
+        <w:rPr>
+          <w:rFonts w:ascii="TimesNewRomanPSMT" w:hAnsi="TimesNewRomanPSMT"/>
+          <w:color w:val="000000"/>
+          <w:sz w:val="24"/>
+          <w:szCs w:val="24"/>
+        </w:rPr>
+      </w:pPr>
+      <w:r>
+        <w:rPr>
+          <w:noProof/>
+        </w:rPr>
+        <w:lastRenderedPageBreak/>
+        <w:drawing>
+          <wp:inline distT="0" distB="0" distL="0" distR="0" wp14:anchorId="3D4CD5C1" wp14:editId="61DDDFD2">
+            <wp:extent cx="6510821" cy="5414229"/>
+            <wp:effectExtent l="0" t="0" r="4445" b="0"/>
+            <wp:docPr id="6" name="Picture 6"/>
+            <wp:cNvGraphicFramePr>
+              <a:graphicFrameLocks xmlns:a="http://schemas.openxmlformats.org/drawingml/2006/main" noChangeAspect="1"/>
+            </wp:cNvGraphicFramePr>
+            <a:graphic xmlns:a="http://schemas.openxmlformats.org/drawingml/2006/main">
+              <a:graphicData uri="http://schemas.openxmlformats.org/drawingml/2006/picture">
+                <pic:pic xmlns:pic="http://schemas.openxmlformats.org/drawingml/2006/picture">
+                  <pic:nvPicPr>
+                    <pic:cNvPr id="1" name=""/>
+                    <pic:cNvPicPr/>
+                  </pic:nvPicPr>
+                  <pic:blipFill>
+                    <a:blip r:embed="rId8"/>
+                    <a:stretch>
+                      <a:fillRect/>
+                    </a:stretch>
+                  </pic:blipFill>
+                  <pic:spPr>
+                    <a:xfrm>
+                      <a:off x="0" y="0"/>
+                      <a:ext cx="6524870" cy="5425911"/>
+                    </a:xfrm>
+                    <a:prstGeom prst="rect">
+                      <a:avLst/>
+                    </a:prstGeom>
+                  </pic:spPr>
+                </pic:pic>
+              </a:graphicData>
+            </a:graphic>
+          </wp:inline>
+        </w:drawing>
+      </w:r>
+    </w:p>
+    <w:p>
+      <w:pPr>
+        <w:pStyle w:val="NoSpacing"/>
+        <w:ind w:left="720"/>
+        <w:rPr>
+          <w:rFonts w:cstheme="minorHAnsi"/>
+        </w:rPr>
+      </w:pPr>
+    </w:p>
+    <w:p>
+      <w:pPr>
+        <w:pStyle w:val="NoSpacing"/>
+        <w:numPr>
+          <w:ilvl w:val="0"/>
+          <w:numId w:val="1"/>
+        </w:numPr>
+        <w:rPr>
+          <w:rFonts w:cstheme="minorHAnsi"/>
+        </w:rPr>
+      </w:pPr>
+      <w:r>
+        <w:rPr>
+          <w:rFonts w:ascii="TimesNewRomanPSMT" w:hAnsi="TimesNewRomanPSMT"/>
+          <w:color w:val="000000"/>
+          <w:sz w:val="24"/>
+          <w:szCs w:val="24"/>
+        </w:rPr>
+        <w:t>By inspecting the raw data in the packet content window, do you see any headers</w:t>
+      </w:r>
+      <w:r>
+        <w:rPr>
+          <w:rFonts w:ascii="TimesNewRomanPSMT" w:hAnsi="TimesNewRomanPSMT"/>
+          <w:color w:val="000000"/>
+          <w:sz w:val="24"/>
+          <w:szCs w:val="24"/>
+        </w:rPr>
+        <w:t xml:space="preserve"> </w:t>
+      </w:r>
+      <w:r>
+        <w:rPr>
+          <w:rFonts w:ascii="TimesNewRomanPSMT" w:hAnsi="TimesNewRomanPSMT"/>
+          <w:color w:val="000000"/>
+          <w:sz w:val="24"/>
+          <w:szCs w:val="24"/>
+        </w:rPr>
+        <w:t>within the data that are not displayed in the packet-listing window? If so, name</w:t>
+      </w:r>
+      <w:r>
+        <w:rPr>
+          <w:rFonts w:ascii="TimesNewRomanPSMT" w:hAnsi="TimesNewRomanPSMT"/>
+          <w:color w:val="000000"/>
+          <w:sz w:val="24"/>
+          <w:szCs w:val="24"/>
+        </w:rPr>
+        <w:t xml:space="preserve"> </w:t>
+      </w:r>
+      <w:r>
+        <w:rPr>
+          <w:rFonts w:ascii="TimesNewRomanPSMT" w:hAnsi="TimesNewRomanPSMT"/>
+          <w:color w:val="000000"/>
+          <w:sz w:val="24"/>
+          <w:szCs w:val="24"/>
+        </w:rPr>
+        <w:t>one.</w:t>
+      </w:r>
+    </w:p>
+    <w:p>
+      <w:pPr>
+        <w:pStyle w:val="NoSpacing"/>
+        <w:ind w:left="720"/>
+        <w:rPr>
+          <w:rFonts w:cstheme="minorHAnsi"/>
+        </w:rPr>
+      </w:pPr>
+    </w:p>
+    <w:p>
+      <w:pPr>
+        <w:pStyle w:val="NoSpacing"/>
+        <w:ind w:left="720"/>
+        <w:rPr>
+          <w:rFonts w:cstheme="minorHAnsi"/>
+        </w:rPr>
+      </w:pPr>
+      <w:r>
+        <w:rPr>
+          <w:rFonts w:cstheme="minorHAnsi"/>
+        </w:rPr>
+        <w:t xml:space="preserve">Yes, </w:t>
+      </w:r>
+      <w:r>
+        <w:rPr>
+          <w:rFonts w:cstheme="minorHAnsi"/>
+        </w:rPr>
+        <w:t xml:space="preserve">the Total Length </w:t>
+      </w:r>
+      <w:r>
+        <w:rPr>
+          <w:rFonts w:cstheme="minorHAnsi"/>
+        </w:rPr>
+        <w:t xml:space="preserve">header </w:t>
+      </w:r>
+      <w:r>
+        <w:rPr>
+          <w:rFonts w:cstheme="minorHAnsi"/>
+        </w:rPr>
+        <w:t>specifies the size of the IP packet, as shown below.</w:t>
+      </w:r>
+    </w:p>
+    <w:p>
+      <w:pPr>
+        <w:pStyle w:val="NoSpacing"/>
+        <w:ind w:left="720"/>
+        <w:rPr>
+          <w:rFonts w:cstheme="minorHAnsi"/>
+        </w:rPr>
+      </w:pPr>
+    </w:p>
+    <w:p>
+      <w:pPr>
+        <w:pStyle w:val="NoSpacing"/>
+        <w:ind w:left="720"/>
+        <w:rPr>
+          <w:rFonts w:cstheme="minorHAnsi"/>
+        </w:rPr>
+      </w:pPr>
+      <w:r>
+        <w:rPr>
+          <w:noProof/>
+        </w:rPr>
+        <w:lastRenderedPageBreak/>
+        <w:drawing>
+          <wp:inline distT="0" distB="0" distL="0" distR="0" wp14:anchorId="0979F727" wp14:editId="2337B1FD">
+            <wp:extent cx="6521114" cy="5422789"/>
+            <wp:effectExtent l="0" t="0" r="0" b="6985"/>
+            <wp:docPr id="8" name="Picture 8"/>
+            <wp:cNvGraphicFramePr>
+              <a:graphicFrameLocks xmlns:a="http://schemas.openxmlformats.org/drawingml/2006/main" noChangeAspect="1"/>
+            </wp:cNvGraphicFramePr>
+            <a:graphic xmlns:a="http://schemas.openxmlformats.org/drawingml/2006/main">
+              <a:graphicData uri="http://schemas.openxmlformats.org/drawingml/2006/picture">
+                <pic:pic xmlns:pic="http://schemas.openxmlformats.org/drawingml/2006/picture">
+                  <pic:nvPicPr>
+                    <pic:cNvPr id="1" name=""/>
+                    <pic:cNvPicPr/>
+                  </pic:nvPicPr>
+                  <pic:blipFill>
+                    <a:blip r:embed="rId9"/>
+                    <a:stretch>
+                      <a:fillRect/>
+                    </a:stretch>
+                  </pic:blipFill>
+                  <pic:spPr>
+                    <a:xfrm>
+                      <a:off x="0" y="0"/>
+                      <a:ext cx="6532275" cy="5432070"/>
+                    </a:xfrm>
+                    <a:prstGeom prst="rect">
+                      <a:avLst/>
+                    </a:prstGeom>
+                  </pic:spPr>
+                </pic:pic>
+              </a:graphicData>
+            </a:graphic>
+          </wp:inline>
+        </w:drawing>
+      </w:r>
+    </w:p>
+    <w:p>
+      <w:pPr>
+        <w:pStyle w:val="NoSpacing"/>
+        <w:ind w:left="720"/>
+        <w:rPr>
+          <w:rFonts w:cstheme="minorHAnsi"/>
+        </w:rPr>
+      </w:pPr>
+    </w:p>
+    <w:p>
+      <w:pPr>
+        <w:pStyle w:val="NoSpacing"/>
+        <w:numPr>
+          <w:ilvl w:val="0"/>
+          <w:numId w:val="1"/>
+        </w:numPr>
+        <w:rPr>
+          <w:rFonts w:cstheme="minorHAnsi"/>
+        </w:rPr>
+      </w:pPr>
+      <w:r>
+        <w:rPr>
+          <w:rFonts w:ascii="TimesNewRomanPSMT" w:hAnsi="TimesNewRomanPSMT"/>
+          <w:color w:val="000000"/>
+          <w:sz w:val="24"/>
+          <w:szCs w:val="24"/>
+        </w:rPr>
+        <w:t>Inspect the contents of the first HTTP GET request from your browser to the</w:t>
+      </w:r>
+      <w:r>
+        <w:rPr>
+          <w:rFonts w:ascii="TimesNewRomanPSMT" w:hAnsi="TimesNewRomanPSMT"/>
+          <w:color w:val="000000"/>
+          <w:sz w:val="24"/>
+          <w:szCs w:val="24"/>
+        </w:rPr>
+        <w:t xml:space="preserve"> </w:t>
+      </w:r>
+      <w:r>
+        <w:rPr>
+          <w:rFonts w:ascii="TimesNewRomanPSMT" w:hAnsi="TimesNewRomanPSMT"/>
+          <w:color w:val="000000"/>
+          <w:sz w:val="24"/>
+          <w:szCs w:val="24"/>
+        </w:rPr>
+        <w:t>server. Do you see an “IF-MODIFIED-SINCE” line in the HTTP GET?</w:t>
+      </w:r>
+    </w:p>
+    <w:p>
+      <w:pPr>
+        <w:pStyle w:val="NoSpacing"/>
+        <w:numPr>
+          <w:ilvl w:val="0"/>
+          <w:numId w:val="1"/>
+        </w:numPr>
+        <w:rPr>
+          <w:rFonts w:cstheme="minorHAnsi"/>
+        </w:rPr>
+      </w:pPr>
+      <w:r>
+        <w:rPr>
+          <w:rFonts w:ascii="TimesNewRomanPSMT" w:hAnsi="TimesNewRomanPSMT"/>
+          <w:color w:val="000000"/>
+          <w:sz w:val="24"/>
+          <w:szCs w:val="24"/>
+        </w:rPr>
+        <w:t>Inspect the contents of the server response. Did the server explicitly return the</w:t>
+      </w:r>
+      <w:r>
+        <w:rPr>
+          <w:rFonts w:ascii="TimesNewRomanPSMT" w:hAnsi="TimesNewRomanPSMT"/>
+          <w:color w:val="000000"/>
+          <w:sz w:val="24"/>
+          <w:szCs w:val="24"/>
+        </w:rPr>
+        <w:t xml:space="preserve"> </w:t>
+      </w:r>
+      <w:r>
+        <w:rPr>
+          <w:rFonts w:ascii="TimesNewRomanPSMT" w:hAnsi="TimesNewRomanPSMT"/>
+          <w:color w:val="000000"/>
+          <w:sz w:val="24"/>
+          <w:szCs w:val="24"/>
+        </w:rPr>
+        <w:t>contents of the file? How can you tell?</w:t>
+      </w:r>
+    </w:p>
+    <w:p>
+      <w:pPr>
+        <w:pStyle w:val="NoSpacing"/>
+        <w:numPr>
+          <w:ilvl w:val="0"/>
+          <w:numId w:val="1"/>
+        </w:numPr>
+        <w:rPr>
+          <w:rFonts w:cstheme="minorHAnsi"/>
+        </w:rPr>
+      </w:pPr>
+      <w:r>
+        <w:rPr>
+          <w:rFonts w:ascii="TimesNewRomanPSMT" w:hAnsi="TimesNewRomanPSMT"/>
+          <w:color w:val="000000"/>
+          <w:sz w:val="24"/>
+          <w:szCs w:val="24"/>
+        </w:rPr>
+        <w:t>Now inspect the contents of the second and third HTTP GET requests from your</w:t>
+      </w:r>
+      <w:r>
+        <w:rPr>
+          <w:rFonts w:ascii="TimesNewRomanPSMT" w:hAnsi="TimesNewRomanPSMT"/>
+          <w:color w:val="000000"/>
+          <w:sz w:val="24"/>
+          <w:szCs w:val="24"/>
+        </w:rPr>
+        <w:t xml:space="preserve"> </w:t>
+      </w:r>
+      <w:r>
+        <w:rPr>
+          <w:rFonts w:ascii="TimesNewRomanPSMT" w:hAnsi="TimesNewRomanPSMT"/>
+          <w:color w:val="000000"/>
+          <w:sz w:val="24"/>
+          <w:szCs w:val="24"/>
+        </w:rPr>
+        <w:t>browser to the server. Do you see an “IF-MODIFIED-SINCE:” line in one of the</w:t>
+      </w:r>
+      <w:r>
+        <w:rPr>
+          <w:rFonts w:ascii="TimesNewRomanPSMT" w:hAnsi="TimesNewRomanPSMT"/>
+          <w:color w:val="000000"/>
+          <w:sz w:val="24"/>
+          <w:szCs w:val="24"/>
+        </w:rPr>
+        <w:t xml:space="preserve"> </w:t>
+      </w:r>
+      <w:r>
+        <w:rPr>
+          <w:rFonts w:ascii="TimesNewRomanPSMT" w:hAnsi="TimesNewRomanPSMT"/>
+          <w:color w:val="000000"/>
+          <w:sz w:val="24"/>
+          <w:szCs w:val="24"/>
+        </w:rPr>
+        <w:t>HTTP GETs? If so, what information follows the “IF-MODIFIED-SINCE:”</w:t>
+      </w:r>
+      <w:r>
+        <w:rPr>
+          <w:rFonts w:ascii="TimesNewRomanPSMT" w:hAnsi="TimesNewRomanPSMT"/>
+          <w:color w:val="000000"/>
+          <w:sz w:val="24"/>
+          <w:szCs w:val="24"/>
+        </w:rPr>
+        <w:t xml:space="preserve"> </w:t>
+      </w:r>
+      <w:r>
+        <w:rPr>
+          <w:rFonts w:ascii="TimesNewRomanPSMT" w:hAnsi="TimesNewRomanPSMT"/>
+          <w:color w:val="000000"/>
+          <w:sz w:val="24"/>
+          <w:szCs w:val="24"/>
+        </w:rPr>
+        <w:t>header?</w:t>
+      </w:r>
+    </w:p>
+    <w:p>
+      <w:pPr>
+        <w:pStyle w:val="NoSpacing"/>
+        <w:numPr>
+          <w:ilvl w:val="0"/>
+          <w:numId w:val="1"/>
+        </w:numPr>
+        <w:rPr>
+          <w:rFonts w:cstheme="minorHAnsi"/>
+        </w:rPr>
+      </w:pPr>
+      <w:r>
+        <w:rPr>
+          <w:rFonts w:ascii="TimesNewRomanPSMT" w:hAnsi="TimesNewRomanPSMT"/>
+          <w:color w:val="000000"/>
+          <w:sz w:val="24"/>
+          <w:szCs w:val="24"/>
+        </w:rPr>
+        <w:t>What is the HTTP status code and phrase returned from the server in response to</w:t>
+      </w:r>
+      <w:r>
+        <w:rPr>
+          <w:rFonts w:ascii="TimesNewRomanPSMT" w:hAnsi="TimesNewRomanPSMT"/>
+          <w:color w:val="000000"/>
+          <w:sz w:val="24"/>
+          <w:szCs w:val="24"/>
+        </w:rPr>
+        <w:t xml:space="preserve"> </w:t>
+      </w:r>
+      <w:r>
+        <w:rPr>
+          <w:rFonts w:ascii="TimesNewRomanPSMT" w:hAnsi="TimesNewRomanPSMT"/>
+          <w:color w:val="000000"/>
+          <w:sz w:val="24"/>
+          <w:szCs w:val="24"/>
+        </w:rPr>
+        <w:t>the HTTP GET with IF MODIFIED SINCE (if there is one)? Did the server</w:t>
+      </w:r>
+      <w:r>
+        <w:rPr>
+          <w:rFonts w:ascii="TimesNewRomanPSMT" w:hAnsi="TimesNewRomanPSMT"/>
+          <w:color w:val="000000"/>
+          <w:sz w:val="24"/>
+          <w:szCs w:val="24"/>
+        </w:rPr>
+        <w:t xml:space="preserve"> </w:t>
+      </w:r>
+      <w:r>
+        <w:rPr>
+          <w:rFonts w:ascii="TimesNewRomanPSMT" w:hAnsi="TimesNewRomanPSMT"/>
+          <w:color w:val="000000"/>
+          <w:sz w:val="24"/>
+          <w:szCs w:val="24"/>
+        </w:rPr>
+        <w:t>explicitly return the contents of the file? Explain.</w:t>
+      </w:r>
+    </w:p>
+    <w:p>
+      <w:pPr>
+        <w:pStyle w:val="NoSpacing"/>
+        <w:numPr>
+          <w:ilvl w:val="0"/>
+          <w:numId w:val="1"/>
+        </w:numPr>
+        <w:rPr>
+          <w:rFonts w:cstheme="minorHAnsi"/>
+        </w:rPr>
+      </w:pPr>
+      <w:r>
+        <w:rPr>
+          <w:rFonts w:ascii="TimesNewRomanPSMT" w:hAnsi="TimesNewRomanPSMT"/>
+          <w:color w:val="000000"/>
+          <w:sz w:val="24"/>
+          <w:szCs w:val="24"/>
+        </w:rPr>
+        <w:t>How many HTTP GET request messages did your browser send? Which packet</w:t>
+      </w:r>
+      <w:r>
+        <w:rPr>
+          <w:rFonts w:ascii="TimesNewRomanPSMT" w:hAnsi="TimesNewRomanPSMT"/>
+          <w:color w:val="000000"/>
+          <w:sz w:val="24"/>
+          <w:szCs w:val="24"/>
+        </w:rPr>
+        <w:t xml:space="preserve"> </w:t>
+      </w:r>
+      <w:r>
+        <w:rPr>
+          <w:rFonts w:ascii="TimesNewRomanPSMT" w:hAnsi="TimesNewRomanPSMT"/>
+          <w:color w:val="000000"/>
+          <w:sz w:val="24"/>
+          <w:szCs w:val="24"/>
+        </w:rPr>
+        <w:t>number in the trace contains the GET message for the Bill or Rights?</w:t>
+      </w:r>
+    </w:p>
+    <w:p>
+      <w:pPr>
+        <w:pStyle w:val="NoSpacing"/>
+        <w:numPr>
+          <w:ilvl w:val="0"/>
+          <w:numId w:val="1"/>
+        </w:numPr>
+        <w:rPr>
+          <w:rFonts w:cstheme="minorHAnsi"/>
+        </w:rPr>
+      </w:pPr>
+      <w:r>
+        <w:rPr>
+          <w:rFonts w:ascii="TimesNewRomanPSMT" w:hAnsi="TimesNewRomanPSMT"/>
+          <w:color w:val="000000"/>
+          <w:sz w:val="24"/>
+          <w:szCs w:val="24"/>
+        </w:rPr>
+        <w:t>Which packet number in the trace contains the status code and phrase associated</w:t>
+      </w:r>
+      <w:r>
+        <w:rPr>
+          <w:rFonts w:ascii="TimesNewRomanPSMT" w:hAnsi="TimesNewRomanPSMT"/>
+          <w:color w:val="000000"/>
+          <w:sz w:val="24"/>
+          <w:szCs w:val="24"/>
+        </w:rPr>
+        <w:t xml:space="preserve"> </w:t>
+      </w:r>
+      <w:r>
+        <w:rPr>
+          <w:rFonts w:ascii="TimesNewRomanPSMT" w:hAnsi="TimesNewRomanPSMT"/>
+          <w:color w:val="000000"/>
+          <w:sz w:val="24"/>
+          <w:szCs w:val="24"/>
+        </w:rPr>
+        <w:t>with the response to the HTTP GET request?</w:t>
+      </w:r>
+    </w:p>
+    <w:p>
+      <w:pPr>
+        <w:pStyle w:val="NoSpacing"/>
+        <w:numPr>
+          <w:ilvl w:val="0"/>
+          <w:numId w:val="1"/>
+        </w:numPr>
+        <w:rPr>
+          <w:rFonts w:cstheme="minorHAnsi"/>
+        </w:rPr>
+      </w:pPr>
+      <w:r>
+        <w:rPr>
+          <w:rFonts w:ascii="TimesNewRomanPSMT" w:hAnsi="TimesNewRomanPSMT"/>
+          <w:color w:val="000000"/>
+          <w:sz w:val="24"/>
+          <w:szCs w:val="24"/>
+        </w:rPr>
+        <w:t>What is the status code and phrase in the response?</w:t>
+      </w:r>
+    </w:p>
+    <w:p>
+      <w:pPr>
+        <w:pStyle w:val="NoSpacing"/>
+        <w:numPr>
+          <w:ilvl w:val="0"/>
+          <w:numId w:val="1"/>
+        </w:numPr>
+        <w:rPr>
+          <w:rFonts w:cstheme="minorHAnsi"/>
+        </w:rPr>
+      </w:pPr>
+      <w:r>
+        <w:rPr>
+          <w:rFonts w:ascii="TimesNewRomanPSMT" w:hAnsi="TimesNewRomanPSMT"/>
+          <w:color w:val="000000"/>
+          <w:sz w:val="24"/>
+          <w:szCs w:val="24"/>
+        </w:rPr>
+        <w:t>How many data-containing TCP segments were needed to carry the single HTTP</w:t>
+      </w:r>
+      <w:r>
+        <w:rPr>
+          <w:rFonts w:ascii="TimesNewRomanPSMT" w:hAnsi="TimesNewRomanPSMT"/>
+          <w:color w:val="000000"/>
+          <w:sz w:val="24"/>
+          <w:szCs w:val="24"/>
+        </w:rPr>
+        <w:t xml:space="preserve"> </w:t>
+      </w:r>
+      <w:r>
+        <w:rPr>
+          <w:rFonts w:ascii="TimesNewRomanPSMT" w:hAnsi="TimesNewRomanPSMT"/>
+          <w:color w:val="000000"/>
+          <w:sz w:val="24"/>
+          <w:szCs w:val="24"/>
+        </w:rPr>
+        <w:t>response and the text of the Bill of Rights?</w:t>
+      </w:r>
+    </w:p>
+    <w:p>
+      <w:pPr>
+        <w:pStyle w:val="NoSpacing"/>
+        <w:numPr>
+          <w:ilvl w:val="0"/>
+          <w:numId w:val="1"/>
+        </w:numPr>
+        <w:rPr>
+          <w:rFonts w:cstheme="minorHAnsi"/>
+        </w:rPr>
+      </w:pPr>
+      <w:r>
+        <w:rPr>
+          <w:rFonts w:ascii="TimesNewRomanPSMT" w:hAnsi="TimesNewRomanPSMT"/>
+          <w:color w:val="000000"/>
+          <w:sz w:val="24"/>
+          <w:szCs w:val="24"/>
+        </w:rPr>
+        <w:t>How many HTTP GET request messages did your browser send? To which</w:t>
+      </w:r>
+      <w:r>
+        <w:rPr>
+          <w:rFonts w:ascii="TimesNewRomanPSMT" w:hAnsi="TimesNewRomanPSMT"/>
+          <w:color w:val="000000"/>
+          <w:sz w:val="24"/>
+          <w:szCs w:val="24"/>
+        </w:rPr>
+        <w:t xml:space="preserve"> </w:t>
+      </w:r>
+      <w:r>
+        <w:rPr>
+          <w:rFonts w:ascii="TimesNewRomanPSMT" w:hAnsi="TimesNewRomanPSMT"/>
+          <w:color w:val="000000"/>
+          <w:sz w:val="24"/>
+          <w:szCs w:val="24"/>
+        </w:rPr>
+        <w:t>Internet addresses were these GET requests sent?</w:t>
+      </w:r>
+    </w:p>
+    <w:p>
+      <w:pPr>
+        <w:pStyle w:val="NoSpacing"/>
+        <w:numPr>
+          <w:ilvl w:val="0"/>
+          <w:numId w:val="1"/>
+        </w:numPr>
+        <w:rPr>
+          <w:rFonts w:cstheme="minorHAnsi"/>
+        </w:rPr>
+      </w:pPr>
+      <w:r>
+        <w:rPr>
+          <w:rFonts w:ascii="TimesNewRomanPSMT" w:hAnsi="TimesNewRomanPSMT"/>
+          <w:color w:val="000000"/>
+          <w:sz w:val="24"/>
+          <w:szCs w:val="24"/>
+        </w:rPr>
+        <w:t>Can you tell whether your browser downloaded the two images serially, or</w:t>
+      </w:r>
+      <w:r>
+        <w:rPr>
+          <w:rFonts w:ascii="TimesNewRomanPSMT" w:hAnsi="TimesNewRomanPSMT"/>
+          <w:color w:val="000000"/>
+          <w:sz w:val="24"/>
+          <w:szCs w:val="24"/>
+        </w:rPr>
+        <w:t xml:space="preserve"> </w:t>
+      </w:r>
+      <w:r>
+        <w:rPr>
+          <w:rFonts w:ascii="TimesNewRomanPSMT" w:hAnsi="TimesNewRomanPSMT"/>
+          <w:color w:val="000000"/>
+          <w:sz w:val="24"/>
+          <w:szCs w:val="24"/>
+        </w:rPr>
+        <w:t>whether they were downloaded from the two web sites in parallel? Explain</w:t>
+      </w:r>
+      <w:r>
+        <w:rPr>
+          <w:rFonts w:ascii="TimesNewRomanPSMT" w:hAnsi="TimesNewRomanPSMT"/>
+          <w:color w:val="000000"/>
+          <w:sz w:val="24"/>
+          <w:szCs w:val="24"/>
+        </w:rPr>
+        <w:t>.</w:t>
+      </w:r>
+    </w:p>
+    <w:p>
+      <w:pPr>
+        <w:pStyle w:val="NoSpacing"/>
+        <w:numPr>
+          <w:ilvl w:val="0"/>
+          <w:numId w:val="1"/>
+        </w:numPr>
+        <w:rPr>
+          <w:rFonts w:cstheme="minorHAnsi"/>
+        </w:rPr>
+      </w:pPr>
+      <w:r>
+        <w:rPr>
+          <w:rFonts w:ascii="TimesNewRomanPSMT" w:hAnsi="TimesNewRomanPSMT"/>
+          <w:color w:val="000000"/>
+          <w:sz w:val="24"/>
+          <w:szCs w:val="24"/>
+        </w:rPr>
+        <w:lastRenderedPageBreak/>
+        <w:t>What is the server’s response (status code and phrase) in response to the initial</w:t>
+      </w:r>
+      <w:r>
+        <w:rPr>
+          <w:rFonts w:ascii="TimesNewRomanPSMT" w:hAnsi="TimesNewRomanPSMT"/>
+          <w:color w:val="000000"/>
+          <w:sz w:val="24"/>
+          <w:szCs w:val="24"/>
+        </w:rPr>
+        <w:t xml:space="preserve"> </w:t>
+      </w:r>
+      <w:r>
+        <w:rPr>
+          <w:rFonts w:ascii="TimesNewRomanPSMT" w:hAnsi="TimesNewRomanPSMT"/>
+          <w:color w:val="000000"/>
+          <w:sz w:val="24"/>
+          <w:szCs w:val="24"/>
+        </w:rPr>
+        <w:t>HTTP GET message from your browser?</w:t>
+      </w:r>
+    </w:p>
+    <w:p>
+      <w:pPr>
+        <w:pStyle w:val="NoSpacing"/>
+        <w:numPr>
+          <w:ilvl w:val="0"/>
+          <w:numId w:val="1"/>
+        </w:numPr>
+        <w:rPr>
+          <w:rFonts w:cstheme="minorHAnsi"/>
+        </w:rPr>
+      </w:pPr>
+      <w:r>
+        <w:rPr>
+          <w:rFonts w:ascii="TimesNewRomanPSMT" w:hAnsi="TimesNewRomanPSMT"/>
+          <w:color w:val="000000"/>
+          <w:sz w:val="24"/>
+          <w:szCs w:val="24"/>
+        </w:rPr>
+        <w:t>When your browser’s sends the HTTP GET message for the second time, what</w:t>
+      </w:r>
+      <w:r>
+        <w:rPr>
+          <w:rFonts w:ascii="TimesNewRomanPSMT" w:hAnsi="TimesNewRomanPSMT"/>
+          <w:color w:val="000000"/>
+          <w:sz w:val="24"/>
+          <w:szCs w:val="24"/>
+        </w:rPr>
+        <w:t xml:space="preserve"> </w:t>
+      </w:r>
+      <w:r>
+        <w:rPr>
+          <w:rFonts w:ascii="TimesNewRomanPSMT" w:hAnsi="TimesNewRomanPSMT"/>
+          <w:color w:val="000000"/>
+          <w:sz w:val="24"/>
+          <w:szCs w:val="24"/>
+        </w:rPr>
+        <w:t>new field is included in the HTTP GET message?</w:t>
+      </w:r>
     </w:p>
     <w:p>
       <w:pPr>

</xml_diff>